<commit_message>
Casos de uso y pruebas de caja negra
</commit_message>
<xml_diff>
--- a/PREGAME/1_ELICITACION/1.5 CASOS DE USO EXTENDIDO/G3_ModeloCasosUsoV1.docx
+++ b/PREGAME/1_ELICITACION/1.5 CASOS DE USO EXTENDIDO/G3_ModeloCasosUsoV1.docx
@@ -1,6 +1,6 @@
 
 <file path=word/document.xml><?xml version="1.0" encoding="utf-8"?>
-<w:document xmlns:wpc="http://schemas.microsoft.com/office/word/2010/wordprocessingCanvas" xmlns:cx="http://schemas.microsoft.com/office/drawing/2014/chartex" xmlns:cx1="http://schemas.microsoft.com/office/drawing/2015/9/8/chartex" xmlns:cx2="http://schemas.microsoft.com/office/drawing/2015/10/21/chartex" xmlns:cx3="http://schemas.microsoft.com/office/drawing/2016/5/9/chartex" xmlns:cx4="http://schemas.microsoft.com/office/drawing/2016/5/10/chartex" xmlns:cx5="http://schemas.microsoft.com/office/drawing/2016/5/11/chartex" xmlns:cx6="http://schemas.microsoft.com/office/drawing/2016/5/12/chartex" xmlns:cx7="http://schemas.microsoft.com/office/drawing/2016/5/13/chartex" xmlns:cx8="http://schemas.microsoft.com/office/drawing/2016/5/14/chartex" xmlns:mc="http://schemas.openxmlformats.org/markup-compatibility/2006" xmlns:aink="http://schemas.microsoft.com/office/drawing/2016/ink" xmlns:am3d="http://schemas.microsoft.com/office/drawing/2017/model3d" xmlns:o="urn:schemas-microsoft-com:office:office" xmlns:r="http://schemas.openxmlformats.org/officeDocument/2006/relationships" xmlns:m="http://schemas.openxmlformats.org/officeDocument/2006/math" xmlns:v="urn:schemas-microsoft-com:vml" xmlns:wp14="http://schemas.microsoft.com/office/word/2010/wordprocessingDrawing" xmlns:wp="http://schemas.openxmlformats.org/drawingml/2006/wordprocessingDrawing" xmlns:w10="urn:schemas-microsoft-com:office:word" xmlns:w="http://schemas.openxmlformats.org/wordprocessingml/2006/main" xmlns:w14="http://schemas.microsoft.com/office/word/2010/wordml" xmlns:w15="http://schemas.microsoft.com/office/word/2012/wordml" xmlns:w16cid="http://schemas.microsoft.com/office/word/2016/wordml/cid" xmlns:w16se="http://schemas.microsoft.com/office/word/2015/wordml/symex" xmlns:wpg="http://schemas.microsoft.com/office/word/2010/wordprocessingGroup" xmlns:wpi="http://schemas.microsoft.com/office/word/2010/wordprocessingInk" xmlns:wne="http://schemas.microsoft.com/office/word/2006/wordml" xmlns:wps="http://schemas.microsoft.com/office/word/2010/wordprocessingShape" mc:Ignorable="w14 w15 w16se w16cid wp14">
+<w:document xmlns:wpc="http://schemas.microsoft.com/office/word/2010/wordprocessingCanvas" xmlns:cx="http://schemas.microsoft.com/office/drawing/2014/chartex" xmlns:cx1="http://schemas.microsoft.com/office/drawing/2015/9/8/chartex" xmlns:cx2="http://schemas.microsoft.com/office/drawing/2015/10/21/chartex" xmlns:cx3="http://schemas.microsoft.com/office/drawing/2016/5/9/chartex" xmlns:cx4="http://schemas.microsoft.com/office/drawing/2016/5/10/chartex" xmlns:cx5="http://schemas.microsoft.com/office/drawing/2016/5/11/chartex" xmlns:cx6="http://schemas.microsoft.com/office/drawing/2016/5/12/chartex" xmlns:cx7="http://schemas.microsoft.com/office/drawing/2016/5/13/chartex" xmlns:cx8="http://schemas.microsoft.com/office/drawing/2016/5/14/chartex" xmlns:mc="http://schemas.openxmlformats.org/markup-compatibility/2006" xmlns:aink="http://schemas.microsoft.com/office/drawing/2016/ink" xmlns:am3d="http://schemas.microsoft.com/office/drawing/2017/model3d" xmlns:o="urn:schemas-microsoft-com:office:office" xmlns:oel="http://schemas.microsoft.com/office/2019/extlst" xmlns:r="http://schemas.openxmlformats.org/officeDocument/2006/relationships" xmlns:m="http://schemas.openxmlformats.org/officeDocument/2006/math" xmlns:v="urn:schemas-microsoft-com:vml" xmlns:wp14="http://schemas.microsoft.com/office/word/2010/wordprocessingDrawing" xmlns:wp="http://schemas.openxmlformats.org/drawingml/2006/wordprocessingDrawing" xmlns:w10="urn:schemas-microsoft-com:office:word" xmlns:w="http://schemas.openxmlformats.org/wordprocessingml/2006/main" xmlns:w14="http://schemas.microsoft.com/office/word/2010/wordml" xmlns:w15="http://schemas.microsoft.com/office/word/2012/wordml" xmlns:w16cex="http://schemas.microsoft.com/office/word/2018/wordml/cex" xmlns:w16cid="http://schemas.microsoft.com/office/word/2016/wordml/cid" xmlns:w16="http://schemas.microsoft.com/office/word/2018/wordml" xmlns:w16sdtdh="http://schemas.microsoft.com/office/word/2020/wordml/sdtdatahash" xmlns:w16se="http://schemas.microsoft.com/office/word/2015/wordml/symex" xmlns:wpg="http://schemas.microsoft.com/office/word/2010/wordprocessingGroup" xmlns:wpi="http://schemas.microsoft.com/office/word/2010/wordprocessingInk" xmlns:wne="http://schemas.microsoft.com/office/word/2006/wordml" xmlns:wps="http://schemas.microsoft.com/office/word/2010/wordprocessingShape" mc:Ignorable="w14 w15 w16se w16cid w16 w16cex w16sdtdh wp14">
   <w:body>
     <w:p>
       <w:pPr>
@@ -257,8 +257,6 @@
       <w:r>
         <w:t>4</w:t>
       </w:r>
-      <w:bookmarkStart w:id="0" w:name="_GoBack"/>
-      <w:bookmarkEnd w:id="0"/>
     </w:p>
     <w:p>
       <w:pPr>
@@ -317,54 +315,27 @@
           <w:b/>
         </w:rPr>
       </w:pPr>
-    </w:p>
-    <w:p>
-      <w:pPr>
-        <w:rPr>
-          <w:b/>
-        </w:rPr>
-      </w:pPr>
-    </w:p>
-    <w:p>
-      <w:pPr>
-        <w:rPr>
-          <w:b/>
-        </w:rPr>
-      </w:pPr>
-      <w:r>
-        <w:rPr>
-          <w:b/>
-        </w:rPr>
-        <w:t>CASOS DE USO MÓDULO ADMINISTRADOR</w:t>
-      </w:r>
-    </w:p>
-    <w:p>
-      <w:pPr>
-        <w:rPr>
-          <w:b/>
-        </w:rPr>
-      </w:pPr>
-      <w:r>
-        <w:rPr>
-          <w:b/>
-          <w:noProof/>
+      <w:r>
+        <w:rPr>
+          <w:b/>
         </w:rPr>
         <w:drawing>
-          <wp:inline distT="114300" distB="114300" distL="114300" distR="114300" wp14:anchorId="0D3356FC" wp14:editId="059CB2DB">
-            <wp:extent cx="5612130" cy="4241800"/>
-            <wp:effectExtent l="0" t="0" r="0" b="0"/>
-            <wp:docPr id="12" name="image4.png"/>
-            <wp:cNvGraphicFramePr/>
+          <wp:inline distT="0" distB="0" distL="0" distR="0" wp14:anchorId="5DAD2927" wp14:editId="257FB6A4">
+            <wp:extent cx="5612130" cy="4063365"/>
+            <wp:effectExtent l="0" t="0" r="7620" b="0"/>
+            <wp:docPr id="283213528" name="Imagen 1"/>
+            <wp:cNvGraphicFramePr>
+              <a:graphicFrameLocks xmlns:a="http://schemas.openxmlformats.org/drawingml/2006/main" noChangeAspect="1"/>
+            </wp:cNvGraphicFramePr>
             <a:graphic xmlns:a="http://schemas.openxmlformats.org/drawingml/2006/main">
               <a:graphicData uri="http://schemas.openxmlformats.org/drawingml/2006/picture">
                 <pic:pic xmlns:pic="http://schemas.openxmlformats.org/drawingml/2006/picture">
                   <pic:nvPicPr>
-                    <pic:cNvPr id="0" name="image4.png"/>
-                    <pic:cNvPicPr preferRelativeResize="0"/>
+                    <pic:cNvPr id="283213528" name=""/>
+                    <pic:cNvPicPr/>
                   </pic:nvPicPr>
                   <pic:blipFill>
                     <a:blip r:embed="rId6"/>
-                    <a:srcRect/>
                     <a:stretch>
                       <a:fillRect/>
                     </a:stretch>
@@ -372,206 +343,7 @@
                   <pic:spPr>
                     <a:xfrm>
                       <a:off x="0" y="0"/>
-                      <a:ext cx="5612130" cy="4241800"/>
-                    </a:xfrm>
-                    <a:prstGeom prst="rect">
-                      <a:avLst/>
-                    </a:prstGeom>
-                    <a:ln/>
-                  </pic:spPr>
-                </pic:pic>
-              </a:graphicData>
-            </a:graphic>
-          </wp:inline>
-        </w:drawing>
-      </w:r>
-    </w:p>
-    <w:p>
-      <w:pPr>
-        <w:rPr>
-          <w:b/>
-        </w:rPr>
-      </w:pPr>
-    </w:p>
-    <w:p>
-      <w:pPr>
-        <w:rPr>
-          <w:b/>
-        </w:rPr>
-      </w:pPr>
-    </w:p>
-    <w:p>
-      <w:pPr>
-        <w:rPr>
-          <w:b/>
-        </w:rPr>
-      </w:pPr>
-    </w:p>
-    <w:p>
-      <w:pPr>
-        <w:rPr>
-          <w:b/>
-        </w:rPr>
-      </w:pPr>
-    </w:p>
-    <w:p>
-      <w:pPr>
-        <w:rPr>
-          <w:b/>
-        </w:rPr>
-      </w:pPr>
-    </w:p>
-    <w:p>
-      <w:pPr>
-        <w:rPr>
-          <w:b/>
-        </w:rPr>
-      </w:pPr>
-    </w:p>
-    <w:p>
-      <w:pPr>
-        <w:rPr>
-          <w:b/>
-        </w:rPr>
-      </w:pPr>
-    </w:p>
-    <w:p>
-      <w:pPr>
-        <w:rPr>
-          <w:b/>
-        </w:rPr>
-      </w:pPr>
-    </w:p>
-    <w:p>
-      <w:pPr>
-        <w:rPr>
-          <w:b/>
-        </w:rPr>
-      </w:pPr>
-    </w:p>
-    <w:p>
-      <w:pPr>
-        <w:rPr>
-          <w:b/>
-        </w:rPr>
-      </w:pPr>
-    </w:p>
-    <w:p>
-      <w:pPr>
-        <w:rPr>
-          <w:b/>
-        </w:rPr>
-      </w:pPr>
-    </w:p>
-    <w:p>
-      <w:pPr>
-        <w:rPr>
-          <w:b/>
-        </w:rPr>
-      </w:pPr>
-    </w:p>
-    <w:p>
-      <w:pPr>
-        <w:rPr>
-          <w:b/>
-        </w:rPr>
-      </w:pPr>
-    </w:p>
-    <w:p>
-      <w:pPr>
-        <w:rPr>
-          <w:b/>
-        </w:rPr>
-      </w:pPr>
-    </w:p>
-    <w:p>
-      <w:pPr>
-        <w:rPr>
-          <w:b/>
-        </w:rPr>
-      </w:pPr>
-    </w:p>
-    <w:p>
-      <w:pPr>
-        <w:rPr>
-          <w:b/>
-        </w:rPr>
-      </w:pPr>
-    </w:p>
-    <w:p>
-      <w:pPr>
-        <w:jc w:val="both"/>
-        <w:rPr>
-          <w:b/>
-        </w:rPr>
-      </w:pPr>
-      <w:r>
-        <w:rPr>
-          <w:b/>
-        </w:rPr>
-        <w:t>CASOS DE USO GESTIÓN EMPLEADOS</w:t>
-      </w:r>
-    </w:p>
-    <w:p>
-      <w:pPr>
-        <w:jc w:val="both"/>
-        <w:rPr>
-          <w:b/>
-        </w:rPr>
-      </w:pPr>
-      <w:bookmarkStart w:id="1" w:name="_heading=h.gjdgxs" w:colFirst="0" w:colLast="0"/>
-      <w:bookmarkEnd w:id="1"/>
-    </w:p>
-    <w:p>
-      <w:pPr>
-        <w:jc w:val="both"/>
-      </w:pPr>
-    </w:p>
-    <w:p>
-      <w:pPr>
-        <w:jc w:val="both"/>
-        <w:rPr>
-          <w:b/>
-        </w:rPr>
-      </w:pPr>
-    </w:p>
-    <w:p>
-      <w:pPr>
-        <w:jc w:val="both"/>
-        <w:rPr>
-          <w:b/>
-        </w:rPr>
-      </w:pPr>
-      <w:r>
-        <w:rPr>
-          <w:b/>
-          <w:noProof/>
-        </w:rPr>
-        <w:drawing>
-          <wp:inline distT="0" distB="0" distL="0" distR="0" wp14:anchorId="2EAC0368" wp14:editId="52CA1F17">
-            <wp:extent cx="5612130" cy="3548380"/>
-            <wp:effectExtent l="0" t="0" r="7620" b="0"/>
-            <wp:docPr id="3" name="Imagen 3"/>
-            <wp:cNvGraphicFramePr>
-              <a:graphicFrameLocks xmlns:a="http://schemas.openxmlformats.org/drawingml/2006/main" noChangeAspect="1"/>
-            </wp:cNvGraphicFramePr>
-            <a:graphic xmlns:a="http://schemas.openxmlformats.org/drawingml/2006/main">
-              <a:graphicData uri="http://schemas.openxmlformats.org/drawingml/2006/picture">
-                <pic:pic xmlns:pic="http://schemas.openxmlformats.org/drawingml/2006/picture">
-                  <pic:nvPicPr>
-                    <pic:cNvPr id="1" name=""/>
-                    <pic:cNvPicPr/>
-                  </pic:nvPicPr>
-                  <pic:blipFill>
-                    <a:blip r:embed="rId7"/>
-                    <a:stretch>
-                      <a:fillRect/>
-                    </a:stretch>
-                  </pic:blipFill>
-                  <pic:spPr>
-                    <a:xfrm>
-                      <a:off x="0" y="0"/>
-                      <a:ext cx="5612130" cy="3548380"/>
+                      <a:ext cx="5612130" cy="4063365"/>
                     </a:xfrm>
                     <a:prstGeom prst="rect">
                       <a:avLst/>
@@ -586,75 +358,94 @@
     </w:p>
     <w:p>
       <w:pPr>
-        <w:jc w:val="center"/>
-        <w:rPr>
-          <w:b/>
-        </w:rPr>
-      </w:pPr>
-    </w:p>
-    <w:p>
-      <w:pPr>
-        <w:rPr>
-          <w:lang w:val="es-CO"/>
-        </w:rPr>
-      </w:pPr>
-    </w:p>
-    <w:p>
-      <w:pPr>
-        <w:jc w:val="center"/>
-        <w:rPr>
-          <w:b/>
-        </w:rPr>
-      </w:pPr>
-      <w:r>
-        <w:rPr>
-          <w:b/>
-        </w:rPr>
-        <w:br/>
-      </w:r>
-      <w:r>
-        <w:rPr>
-          <w:noProof/>
-        </w:rPr>
-        <w:drawing>
-          <wp:inline distT="0" distB="0" distL="0" distR="0" wp14:anchorId="3F4887B5" wp14:editId="13D3961E">
-            <wp:extent cx="4061460" cy="3136853"/>
-            <wp:effectExtent l="0" t="0" r="0" b="6985"/>
-            <wp:docPr id="1" name="Imagen 1"/>
-            <wp:cNvGraphicFramePr>
-              <a:graphicFrameLocks xmlns:a="http://schemas.openxmlformats.org/drawingml/2006/main" noChangeAspect="1"/>
-            </wp:cNvGraphicFramePr>
-            <a:graphic xmlns:a="http://schemas.openxmlformats.org/drawingml/2006/main">
-              <a:graphicData uri="http://schemas.openxmlformats.org/drawingml/2006/picture">
-                <pic:pic xmlns:pic="http://schemas.openxmlformats.org/drawingml/2006/picture">
-                  <pic:nvPicPr>
-                    <pic:cNvPr id="1" name=""/>
-                    <pic:cNvPicPr/>
-                  </pic:nvPicPr>
-                  <pic:blipFill>
-                    <a:blip r:embed="rId8"/>
-                    <a:stretch>
-                      <a:fillRect/>
-                    </a:stretch>
-                  </pic:blipFill>
-                  <pic:spPr>
-                    <a:xfrm>
-                      <a:off x="0" y="0"/>
-                      <a:ext cx="4065629" cy="3140073"/>
-                    </a:xfrm>
-                    <a:prstGeom prst="rect">
-                      <a:avLst/>
-                    </a:prstGeom>
-                  </pic:spPr>
-                </pic:pic>
-              </a:graphicData>
-            </a:graphic>
-          </wp:inline>
-        </w:drawing>
-      </w:r>
-      <w:r>
-        <w:br w:type="page"/>
-      </w:r>
+        <w:rPr>
+          <w:b/>
+        </w:rPr>
+      </w:pPr>
+    </w:p>
+    <w:p>
+      <w:pPr>
+        <w:rPr>
+          <w:b/>
+        </w:rPr>
+      </w:pPr>
+    </w:p>
+    <w:p>
+      <w:pPr>
+        <w:rPr>
+          <w:b/>
+        </w:rPr>
+      </w:pPr>
+    </w:p>
+    <w:p>
+      <w:pPr>
+        <w:rPr>
+          <w:b/>
+        </w:rPr>
+      </w:pPr>
+    </w:p>
+    <w:p>
+      <w:pPr>
+        <w:rPr>
+          <w:b/>
+        </w:rPr>
+      </w:pPr>
+    </w:p>
+    <w:p>
+      <w:pPr>
+        <w:rPr>
+          <w:b/>
+        </w:rPr>
+      </w:pPr>
+    </w:p>
+    <w:p>
+      <w:pPr>
+        <w:rPr>
+          <w:b/>
+        </w:rPr>
+      </w:pPr>
+    </w:p>
+    <w:p>
+      <w:pPr>
+        <w:rPr>
+          <w:b/>
+        </w:rPr>
+      </w:pPr>
+    </w:p>
+    <w:p>
+      <w:pPr>
+        <w:rPr>
+          <w:b/>
+        </w:rPr>
+      </w:pPr>
+    </w:p>
+    <w:p>
+      <w:pPr>
+        <w:rPr>
+          <w:b/>
+        </w:rPr>
+      </w:pPr>
+    </w:p>
+    <w:p>
+      <w:pPr>
+        <w:rPr>
+          <w:b/>
+        </w:rPr>
+      </w:pPr>
+    </w:p>
+    <w:p>
+      <w:pPr>
+        <w:rPr>
+          <w:b/>
+        </w:rPr>
+      </w:pPr>
+    </w:p>
+    <w:p>
+      <w:pPr>
+        <w:rPr>
+          <w:b/>
+        </w:rPr>
+      </w:pPr>
     </w:p>
     <w:p>
       <w:pPr>
@@ -663,127 +454,6 @@
           <w:b/>
         </w:rPr>
       </w:pPr>
-      <w:r>
-        <w:rPr>
-          <w:b/>
-        </w:rPr>
-        <w:lastRenderedPageBreak/>
-        <w:br/>
-        <w:t>CASOS DE USO GESTIÓN DEPARTAMENTO</w:t>
-      </w:r>
-    </w:p>
-    <w:p>
-      <w:pPr>
-        <w:jc w:val="both"/>
-        <w:rPr>
-          <w:b/>
-        </w:rPr>
-      </w:pPr>
-      <w:r>
-        <w:rPr>
-          <w:b/>
-          <w:noProof/>
-        </w:rPr>
-        <w:drawing>
-          <wp:inline distT="114300" distB="114300" distL="114300" distR="114300" wp14:anchorId="7BF65ED5" wp14:editId="35A11CE5">
-            <wp:extent cx="5612130" cy="3175000"/>
-            <wp:effectExtent l="0" t="0" r="0" b="0"/>
-            <wp:docPr id="11" name="image2.png"/>
-            <wp:cNvGraphicFramePr/>
-            <a:graphic xmlns:a="http://schemas.openxmlformats.org/drawingml/2006/main">
-              <a:graphicData uri="http://schemas.openxmlformats.org/drawingml/2006/picture">
-                <pic:pic xmlns:pic="http://schemas.openxmlformats.org/drawingml/2006/picture">
-                  <pic:nvPicPr>
-                    <pic:cNvPr id="0" name="image2.png"/>
-                    <pic:cNvPicPr preferRelativeResize="0"/>
-                  </pic:nvPicPr>
-                  <pic:blipFill>
-                    <a:blip r:embed="rId9"/>
-                    <a:srcRect/>
-                    <a:stretch>
-                      <a:fillRect/>
-                    </a:stretch>
-                  </pic:blipFill>
-                  <pic:spPr>
-                    <a:xfrm>
-                      <a:off x="0" y="0"/>
-                      <a:ext cx="5612130" cy="3175000"/>
-                    </a:xfrm>
-                    <a:prstGeom prst="rect">
-                      <a:avLst/>
-                    </a:prstGeom>
-                    <a:ln/>
-                  </pic:spPr>
-                </pic:pic>
-              </a:graphicData>
-            </a:graphic>
-          </wp:inline>
-        </w:drawing>
-      </w:r>
-    </w:p>
-    <w:p>
-      <w:pPr>
-        <w:jc w:val="both"/>
-        <w:rPr>
-          <w:b/>
-        </w:rPr>
-      </w:pPr>
-      <w:r>
-        <w:rPr>
-          <w:b/>
-        </w:rPr>
-        <w:br/>
-        <w:t>CASOS DE USO GESTIÓN PUESTOS DE TRABAJO</w:t>
-      </w:r>
-    </w:p>
-    <w:p>
-      <w:pPr>
-        <w:jc w:val="both"/>
-        <w:rPr>
-          <w:b/>
-        </w:rPr>
-      </w:pPr>
-      <w:r>
-        <w:rPr>
-          <w:b/>
-          <w:noProof/>
-        </w:rPr>
-        <w:drawing>
-          <wp:inline distT="0" distB="0" distL="0" distR="0" wp14:anchorId="32FBD052" wp14:editId="336FCF88">
-            <wp:extent cx="5612130" cy="3791585"/>
-            <wp:effectExtent l="0" t="0" r="7620" b="0"/>
-            <wp:docPr id="2" name="Imagen 2"/>
-            <wp:cNvGraphicFramePr>
-              <a:graphicFrameLocks xmlns:a="http://schemas.openxmlformats.org/drawingml/2006/main" noChangeAspect="1"/>
-            </wp:cNvGraphicFramePr>
-            <a:graphic xmlns:a="http://schemas.openxmlformats.org/drawingml/2006/main">
-              <a:graphicData uri="http://schemas.openxmlformats.org/drawingml/2006/picture">
-                <pic:pic xmlns:pic="http://schemas.openxmlformats.org/drawingml/2006/picture">
-                  <pic:nvPicPr>
-                    <pic:cNvPr id="1" name=""/>
-                    <pic:cNvPicPr/>
-                  </pic:nvPicPr>
-                  <pic:blipFill>
-                    <a:blip r:embed="rId10"/>
-                    <a:stretch>
-                      <a:fillRect/>
-                    </a:stretch>
-                  </pic:blipFill>
-                  <pic:spPr>
-                    <a:xfrm>
-                      <a:off x="0" y="0"/>
-                      <a:ext cx="5612130" cy="3791585"/>
-                    </a:xfrm>
-                    <a:prstGeom prst="rect">
-                      <a:avLst/>
-                    </a:prstGeom>
-                  </pic:spPr>
-                </pic:pic>
-              </a:graphicData>
-            </a:graphic>
-          </wp:inline>
-        </w:drawing>
-      </w:r>
     </w:p>
     <w:sectPr>
       <w:pgSz w:w="12240" w:h="15840"/>
@@ -796,7 +466,7 @@
 </file>
 
 <file path=word/styles.xml><?xml version="1.0" encoding="utf-8"?>
-<w:styles xmlns:mc="http://schemas.openxmlformats.org/markup-compatibility/2006" xmlns:r="http://schemas.openxmlformats.org/officeDocument/2006/relationships" xmlns:w="http://schemas.openxmlformats.org/wordprocessingml/2006/main" xmlns:w14="http://schemas.microsoft.com/office/word/2010/wordml" xmlns:w15="http://schemas.microsoft.com/office/word/2012/wordml" xmlns:w16cid="http://schemas.microsoft.com/office/word/2016/wordml/cid" xmlns:w16se="http://schemas.microsoft.com/office/word/2015/wordml/symex" mc:Ignorable="w14 w15 w16se w16cid">
+<w:styles xmlns:mc="http://schemas.openxmlformats.org/markup-compatibility/2006" xmlns:r="http://schemas.openxmlformats.org/officeDocument/2006/relationships" xmlns:w="http://schemas.openxmlformats.org/wordprocessingml/2006/main" xmlns:w14="http://schemas.microsoft.com/office/word/2010/wordml" xmlns:w15="http://schemas.microsoft.com/office/word/2012/wordml" xmlns:w16cex="http://schemas.microsoft.com/office/word/2018/wordml/cex" xmlns:w16cid="http://schemas.microsoft.com/office/word/2016/wordml/cid" xmlns:w16="http://schemas.microsoft.com/office/word/2018/wordml" xmlns:w16sdtdh="http://schemas.microsoft.com/office/word/2020/wordml/sdtdatahash" xmlns:w16se="http://schemas.microsoft.com/office/word/2015/wordml/symex" mc:Ignorable="w14 w15 w16se w16cid w16 w16cex w16sdtdh">
   <w:docDefaults>
     <w:rPrDefault>
       <w:rPr>
@@ -812,7 +482,7 @@
       </w:pPr>
     </w:pPrDefault>
   </w:docDefaults>
-  <w:latentStyles w:defLockedState="0" w:defUIPriority="99" w:defSemiHidden="0" w:defUnhideWhenUsed="0" w:defQFormat="0" w:count="375">
+  <w:latentStyles w:defLockedState="0" w:defUIPriority="99" w:defSemiHidden="0" w:defUnhideWhenUsed="0" w:defQFormat="0" w:count="376">
     <w:lsdException w:name="Normal" w:uiPriority="0" w:qFormat="1"/>
     <w:lsdException w:name="heading 1" w:uiPriority="9" w:qFormat="1"/>
     <w:lsdException w:name="heading 2" w:semiHidden="1" w:uiPriority="9" w:unhideWhenUsed="1" w:qFormat="1"/>
@@ -1188,6 +858,7 @@
     <w:lsdException w:name="Smart Hyperlink" w:semiHidden="1" w:unhideWhenUsed="1"/>
     <w:lsdException w:name="Hashtag" w:semiHidden="1" w:unhideWhenUsed="1"/>
     <w:lsdException w:name="Unresolved Mention" w:semiHidden="1" w:unhideWhenUsed="1"/>
+    <w:lsdException w:name="Smart Link" w:semiHidden="1" w:unhideWhenUsed="1"/>
   </w:latentStyles>
   <w:style w:type="paragraph" w:default="1" w:styleId="Normal">
     <w:name w:val="Normal"/>

</xml_diff>